<commit_message>
Deploying to gh-pages from @ csci-1301/csci-1301.github.io@385fb02e2c84da65674f05251f21ff582c3ec699 🚀
</commit_message>
<xml_diff>
--- a/uca.docx
+++ b/uca.docx
@@ -100,7 +100,7 @@
         <w:pStyle w:val="Date"/>
       </w:pPr>
       <w:r>
-        <w:t xml:space="preserve">May  28, 2021 (01:53:57 AM)</w:t>
+        <w:t xml:space="preserve">May  28, 2021 (03:39:38 PM)</w:t>
       </w:r>
     </w:p>
     <w:sdt>
@@ -466,7 +466,7 @@
         <w:pStyle w:val="FirstParagraph"/>
       </w:pPr>
       <w:r>
-        <w:t xml:space="preserve">Additionally, if a student want to help with this particular class, then of course the student must have successfully passed CSCI 1301 with a grade of B or higher</w:t>
+        <w:t xml:space="preserve">Additionally, if a student wants to help with this particular class, then the student must have successfully passed CSCI 1301 with a grade of B or higher</w:t>
       </w:r>
     </w:p>
     <w:p>
@@ -530,7 +530,7 @@
         <w:pStyle w:val="FirstParagraph"/>
       </w:pPr>
       <w:r>
-        <w:t xml:space="preserve">So, in short: talk to any CSCI 1301 instructor if you feel like applying!</w:t>
+        <w:t xml:space="preserve">So, in short: talk to any CSCI 1301 instructor if you feel like becoming a UCA.</w:t>
       </w:r>
     </w:p>
     <w:bookmarkEnd w:id="25"/>

</xml_diff>

<commit_message>
Deploying to gh-pages from @ csci-1301/csci-1301.github.io@9447e95141cbd6ef8b58a861658eabcbe42fb919 🚀
</commit_message>
<xml_diff>
--- a/uca.docx
+++ b/uca.docx
@@ -100,7 +100,7 @@
         <w:pStyle w:val="Date"/>
       </w:pPr>
       <w:r>
-        <w:t xml:space="preserve">August   4, 2021 (11:28:05 AM)</w:t>
+        <w:t xml:space="preserve">August   5, 2021 (03:24:16 PM)</w:t>
       </w:r>
     </w:p>
     <w:sdt>
@@ -339,6 +339,18 @@
       </w:r>
       <w:r>
         <w:t xml:space="preserve">it was graded,</w:t>
+      </w:r>
+    </w:p>
+    <w:p>
+      <w:pPr>
+        <w:numPr>
+          <w:ilvl w:val="0"/>
+          <w:numId w:val="1003"/>
+        </w:numPr>
+        <w:pStyle w:val="Compact"/>
+      </w:pPr>
+      <w:r>
+        <w:t xml:space="preserve">Grading students’ work,</w:t>
       </w:r>
     </w:p>
     <w:p>

</xml_diff>

<commit_message>
Deploying to gh-pages from @ csci-1301/csci-1301.github.io@e2453e706034072cc1ccfff19014e7fa62324379 🚀
</commit_message>
<xml_diff>
--- a/uca.docx
+++ b/uca.docx
@@ -100,7 +100,7 @@
         <w:pStyle w:val="Date"/>
       </w:pPr>
       <w:r>
-        <w:t xml:space="preserve">August  10, 2021 (09:41:38 PM)</w:t>
+        <w:t xml:space="preserve">August  11, 2021 (09:36:25 AM)</w:t>
       </w:r>
     </w:p>
     <w:sdt>
@@ -546,6 +546,170 @@
       </w:r>
     </w:p>
     <w:bookmarkEnd w:id="25"/>
+    <w:bookmarkStart w:id="30" w:name="i-am-a-uca-what-should-i-do-now"/>
+    <w:p>
+      <w:pPr>
+        <w:pStyle w:val="Heading1"/>
+      </w:pPr>
+      <w:r>
+        <w:t xml:space="preserve">I Am a UCA, What Should I Do Now?</w:t>
+      </w:r>
+    </w:p>
+    <w:p>
+      <w:pPr>
+        <w:pStyle w:val="FirstParagraph"/>
+      </w:pPr>
+      <w:r>
+        <w:t xml:space="preserve">Congratulations!</w:t>
+      </w:r>
+      <w:r>
+        <w:t xml:space="preserve"> </w:t>
+      </w:r>
+      <w:r>
+        <w:t xml:space="preserve">Once you have done the paperwork (contract, background request form, …) with our Academic Program Coordinator, Wennie Squires, you can start working and clock-in on</w:t>
+      </w:r>
+      <w:r>
+        <w:t xml:space="preserve"> </w:t>
+      </w:r>
+      <w:hyperlink r:id="rId26">
+        <w:r>
+          <w:rPr>
+            <w:rStyle w:val="Hyperlink"/>
+          </w:rPr>
+          <w:t xml:space="preserve">augusta.edu/oneusg</w:t>
+        </w:r>
+      </w:hyperlink>
+      <w:r>
+        <w:t xml:space="preserve">.</w:t>
+      </w:r>
+      <w:r>
+        <w:t xml:space="preserve"> </w:t>
+      </w:r>
+      <w:r>
+        <w:t xml:space="preserve">Please, be on the lookout for monthly</w:t>
+      </w:r>
+      <w:r>
+        <w:t xml:space="preserve"> </w:t>
+      </w:r>
+      <w:r>
+        <w:t xml:space="preserve">“</w:t>
+      </w:r>
+      <w:r>
+        <w:t xml:space="preserve">Time Reporting Reminders for Student Assistants</w:t>
+      </w:r>
+      <w:r>
+        <w:t xml:space="preserve">”</w:t>
+      </w:r>
+      <w:r>
+        <w:t xml:space="preserve"> </w:t>
+      </w:r>
+      <w:r>
+        <w:t xml:space="preserve">emails from Wennie, that contains important information and reminders.</w:t>
+      </w:r>
+      <w:r>
+        <w:t xml:space="preserve"> </w:t>
+      </w:r>
+      <w:r>
+        <w:t xml:space="preserve">Any question about human resource, pay, hour caps and the like should be directed to our Academic Program Coordinator.</w:t>
+      </w:r>
+    </w:p>
+    <w:p>
+      <w:pPr>
+        <w:pStyle w:val="BodyText"/>
+      </w:pPr>
+      <w:r>
+        <w:t xml:space="preserve">Once this is done, your first task is to get in touch with your instructor, if they have not already done it, to know what they expect from you.</w:t>
+      </w:r>
+      <w:r>
+        <w:t xml:space="preserve"> </w:t>
+      </w:r>
+      <w:r>
+        <w:t xml:space="preserve">You can discuss topics such as the need for (virtual or physical) office hours, whenever you need to seat in class, how to help students, etc.</w:t>
+      </w:r>
+    </w:p>
+    <w:p>
+      <w:pPr>
+        <w:pStyle w:val="BodyText"/>
+      </w:pPr>
+      <w:r>
+        <w:t xml:space="preserve">On top of supporting students and helping the instructor, you are also encouraged to work up to 4 hours per week on the improvement of those resources.</w:t>
+      </w:r>
+      <w:r>
+        <w:t xml:space="preserve"> </w:t>
+      </w:r>
+      <w:r>
+        <w:t xml:space="preserve">Your contribution may range from spell-checking to pointing inconsistencies, from clarifying statements to re-organizing exercises.</w:t>
+      </w:r>
+      <w:r>
+        <w:t xml:space="preserve"> </w:t>
+      </w:r>
+      <w:r>
+        <w:t xml:space="preserve">Thanks to git and</w:t>
+      </w:r>
+      <w:r>
+        <w:t xml:space="preserve"> </w:t>
+      </w:r>
+      <w:hyperlink r:id="rId27">
+        <w:r>
+          <w:rPr>
+            <w:rStyle w:val="Hyperlink"/>
+          </w:rPr>
+          <w:t xml:space="preserve">pull requests</w:t>
+        </w:r>
+      </w:hyperlink>
+      <w:r>
+        <w:t xml:space="preserve">, you do not need to worry (too much) about introducing mistakes or blunders: the changes you suggest will always be reviewed by instructors before being merged in our master document.</w:t>
+      </w:r>
+    </w:p>
+    <w:p>
+      <w:pPr>
+        <w:pStyle w:val="BodyText"/>
+      </w:pPr>
+      <w:r>
+        <w:t xml:space="preserve">Please, have a</w:t>
+      </w:r>
+      <w:r>
+        <w:t xml:space="preserve"> </w:t>
+      </w:r>
+      <w:hyperlink r:id="rId28">
+        <w:r>
+          <w:rPr>
+            <w:rStyle w:val="Hyperlink"/>
+          </w:rPr>
+          <w:t xml:space="preserve">look at our user guide</w:t>
+        </w:r>
+      </w:hyperlink>
+      <w:r>
+        <w:t xml:space="preserve">, follow the instructions in our</w:t>
+      </w:r>
+      <w:r>
+        <w:t xml:space="preserve"> </w:t>
+      </w:r>
+      <w:hyperlink r:id="rId29">
+        <w:r>
+          <w:rPr>
+            <w:rStyle w:val="Hyperlink"/>
+          </w:rPr>
+          <w:t xml:space="preserve">“</w:t>
+        </w:r>
+        <w:r>
+          <w:rPr>
+            <w:rStyle w:val="Hyperlink"/>
+          </w:rPr>
+          <w:t xml:space="preserve">Contributing Guidelines</w:t>
+        </w:r>
+        <w:r>
+          <w:rPr>
+            <w:rStyle w:val="Hyperlink"/>
+          </w:rPr>
+          <w:t xml:space="preserve">”</w:t>
+        </w:r>
+      </w:hyperlink>
+      <w:r>
+        <w:t xml:space="preserve">, and start editing!</w:t>
+      </w:r>
+    </w:p>
+    <w:bookmarkEnd w:id="30"/>
     <w:sectPr/>
   </w:body>
 </w:document>

</xml_diff>

<commit_message>
Deploying to gh-pages from @ csci-1301/csci-1301.github.io@336211b891d8ef16a6ca415f7ec50418ac297682 🚀
</commit_message>
<xml_diff>
--- a/uca.docx
+++ b/uca.docx
@@ -100,7 +100,7 @@
         <w:pStyle w:val="Date"/>
       </w:pPr>
       <w:r>
-        <w:t xml:space="preserve">August  12, 2021 (01:34:52 AM)</w:t>
+        <w:t xml:space="preserve">August  12, 2021 (02:09:09 AM)</w:t>
       </w:r>
     </w:p>
     <w:sdt>
@@ -666,26 +666,12 @@
         <w:pStyle w:val="BodyText"/>
       </w:pPr>
       <w:r>
-        <w:t xml:space="preserve">Please, have a</w:t>
+        <w:t xml:space="preserve">Please, follow the instructions in our</w:t>
       </w:r>
       <w:r>
         <w:t xml:space="preserve"> </w:t>
       </w:r>
       <w:hyperlink r:id="rId28">
-        <w:r>
-          <w:rPr>
-            <w:rStyle w:val="Hyperlink"/>
-          </w:rPr>
-          <w:t xml:space="preserve">look at our user guide</w:t>
-        </w:r>
-      </w:hyperlink>
-      <w:r>
-        <w:t xml:space="preserve">, follow the instructions in our</w:t>
-      </w:r>
-      <w:r>
-        <w:t xml:space="preserve"> </w:t>
-      </w:r>
-      <w:hyperlink r:id="rId29">
         <w:r>
           <w:rPr>
             <w:rStyle w:val="Hyperlink"/>
@@ -706,7 +692,27 @@
         </w:r>
       </w:hyperlink>
       <w:r>
-        <w:t xml:space="preserve">, and start editing!</w:t>
+        <w:t xml:space="preserve"> </w:t>
+      </w:r>
+      <w:r>
+        <w:t xml:space="preserve">to obtain editin permission, then review</w:t>
+      </w:r>
+      <w:r>
+        <w:t xml:space="preserve"> </w:t>
+      </w:r>
+      <w:hyperlink r:id="rId29">
+        <w:r>
+          <w:rPr>
+            <w:rStyle w:val="Hyperlink"/>
+          </w:rPr>
+          <w:t xml:space="preserve">Editing instructions for UCAs</w:t>
+        </w:r>
+      </w:hyperlink>
+      <w:r>
+        <w:t xml:space="preserve"> </w:t>
+      </w:r>
+      <w:r>
+        <w:t xml:space="preserve">and start editing!</w:t>
       </w:r>
     </w:p>
     <w:bookmarkEnd w:id="30"/>

</xml_diff>

<commit_message>
Deploying to gh-pages from @ csci-1301/csci-1301.github.io@318a5ac898ce581047cd787eb73b01d4a2709955 🚀
</commit_message>
<xml_diff>
--- a/uca.docx
+++ b/uca.docx
@@ -100,7 +100,7 @@
         <w:pStyle w:val="Date"/>
       </w:pPr>
       <w:r>
-        <w:t xml:space="preserve">August  12, 2021 (02:09:09 AM)</w:t>
+        <w:t xml:space="preserve">August  12, 2021 (11:51:32 AM)</w:t>
       </w:r>
     </w:p>
     <w:sdt>
@@ -470,7 +470,7 @@
         <w:pStyle w:val="Compact"/>
       </w:pPr>
       <w:r>
-        <w:t xml:space="preserve">Understand clearly the limits and boundaries to the help they can provide to students.</w:t>
+        <w:t xml:space="preserve">Clearly understand the limits and boundaries to the help they can provide to students.</w:t>
       </w:r>
     </w:p>
     <w:p>
@@ -695,7 +695,7 @@
         <w:t xml:space="preserve"> </w:t>
       </w:r>
       <w:r>
-        <w:t xml:space="preserve">to obtain editin permission, then review</w:t>
+        <w:t xml:space="preserve">to obtain editing permission, then review</w:t>
       </w:r>
       <w:r>
         <w:t xml:space="preserve"> </w:t>
@@ -756,7 +756,7 @@
         <w:t xml:space="preserve"> </w:t>
       </w:r>
       <w:r>
-        <w:t xml:space="preserve">Althought that may sound curious, we believe it is important to remind you of the fact that they can only</w:t>
+        <w:t xml:space="preserve">Although that may sound curious, we believe it is important to remind you of the fact that they can only</w:t>
       </w:r>
       <w:r>
         <w:t xml:space="preserve"> </w:t>

</xml_diff>